<commit_message>
Testing adding a new paragraph
Here, I am just simulating someone adding a new paragraph to the Word document and sending it to me. I think this situation is simpler than making track changes to an existing paragraph and sending it to me. I'm interested in seeing what the diff looks like.
</commit_message>
<xml_diff>
--- a/test_research_paper.docx
+++ b/test_research_paper.docx
@@ -154,13 +154,51 @@
     </w:p>
     <w:p>
       <w:pPr>
+        <w:pStyle w:val="Heading2"/>
+      </w:pPr>
+      <w:bookmarkStart w:id="23" w:name="simulate-someone-adding-a-new-paragraph"/>
+      <w:r>
+        <w:t xml:space="preserve">Simulate someone adding a new paragraph</w:t>
+      </w:r>
+      <w:bookmarkEnd w:id="23"/>
+    </w:p>
+    <w:p>
+      <w:pPr>
+        <w:pStyle w:val="FirstParagraph"/>
+      </w:pPr>
+      <w:r>
+        <w:t xml:space="preserve">Here, I am just simulating someone adding a new paragraph to the Word document and sending it to me. I think this situation is simpler than making track changes to an existing paragraph and sending it to me. Note that I did bold the text above (</w:t>
+      </w:r>
+      <w:r>
+        <w:t xml:space="preserve">“</w:t>
+      </w:r>
+      <w:r>
+        <w:t xml:space="preserve">Simulate someone adding a new paragraph</w:t>
+      </w:r>
+      <w:r>
+        <w:t xml:space="preserve">”</w:t>
+      </w:r>
+      <w:r>
+        <w:t xml:space="preserve">), and I’ll probably need to figure out the easiest way to get formatting back into the Rmd document. I’m not too worried about it though. I use relatively few headers and whatnot in my papers. Additionally, Officer may help with this stuff.</w:t>
+      </w:r>
+    </w:p>
+    <w:p>
+      <w:pPr>
+        <w:pStyle w:val="BodyText"/>
+      </w:pPr>
+      <w:r>
+        <w:t xml:space="preserve">After typing this paragraph, I saved it. Then I cut and paste the text into the Rmd document. Then I knitted the Word document again.</w:t>
+      </w:r>
+    </w:p>
+    <w:p>
+      <w:pPr>
         <w:pStyle w:val="Heading1"/>
       </w:pPr>
-      <w:bookmarkStart w:id="23" w:name="figures"/>
+      <w:bookmarkStart w:id="24" w:name="figures"/>
       <w:r>
         <w:t xml:space="preserve">Figures</w:t>
       </w:r>
-      <w:bookmarkEnd w:id="23"/>
+      <w:bookmarkEnd w:id="24"/>
     </w:p>
     <w:p>
       <w:pPr>
@@ -182,7 +220,7 @@
                     </pic:cNvPicPr>
                   </pic:nvPicPr>
                   <pic:blipFill>
-                    <a:blip r:embed="rId24"/>
+                    <a:blip r:embed="rId25"/>
                     <a:stretch>
                       <a:fillRect/>
                     </a:stretch>
@@ -213,14 +251,14 @@
       <w:pPr>
         <w:pStyle w:val="Heading1"/>
       </w:pPr>
-      <w:bookmarkStart w:id="25" w:name="references"/>
+      <w:bookmarkStart w:id="26" w:name="references"/>
       <w:r>
         <w:t xml:space="preserve">References</w:t>
       </w:r>
-      <w:bookmarkEnd w:id="25"/>
+      <w:bookmarkEnd w:id="26"/>
     </w:p>
-    <w:bookmarkStart w:id="29" w:name="refs"/>
-    <w:bookmarkStart w:id="26" w:name="ref-Cannell2019-sq"/>
+    <w:bookmarkStart w:id="30" w:name="refs"/>
+    <w:bookmarkStart w:id="27" w:name="ref-Cannell2019-sq"/>
     <w:p>
       <w:pPr>
         <w:pStyle w:val="Bibliography"/>
@@ -241,8 +279,8 @@
         <w:t xml:space="preserve">. January 2019.</w:t>
       </w:r>
     </w:p>
-    <w:bookmarkEnd w:id="26"/>
-    <w:bookmarkStart w:id="27" w:name="ref-Cannell2016-ay"/>
+    <w:bookmarkEnd w:id="27"/>
+    <w:bookmarkStart w:id="28" w:name="ref-Cannell2016-ay"/>
     <w:p>
       <w:pPr>
         <w:pStyle w:val="Bibliography"/>
@@ -263,8 +301,8 @@
         <w:t xml:space="preserve">. 2016;16(1):19.</w:t>
       </w:r>
     </w:p>
-    <w:bookmarkEnd w:id="27"/>
-    <w:bookmarkStart w:id="28" w:name="ref-Reingle_Gonzalez2016-dw"/>
+    <w:bookmarkEnd w:id="28"/>
+    <w:bookmarkStart w:id="29" w:name="ref-Reingle_Gonzalez2016-dw"/>
     <w:p>
       <w:pPr>
         <w:pStyle w:val="Bibliography"/>
@@ -285,8 +323,8 @@
         <w:t xml:space="preserve">. 2016;16(1):36.</w:t>
       </w:r>
     </w:p>
-    <w:bookmarkEnd w:id="28"/>
     <w:bookmarkEnd w:id="29"/>
+    <w:bookmarkEnd w:id="30"/>
     <w:sectPr>
       <w:pgSz w:w="12240" w:h="15840"/>
       <w:pgMar w:top="1440" w:right="1440" w:bottom="1440" w:left="1440" w:header="720" w:footer="720" w:gutter="0"/>

</xml_diff>